<commit_message>
final push for f2025 init
</commit_message>
<xml_diff>
--- a/psyc325_syllabus.docx
+++ b/psyc325_syllabus.docx
@@ -682,7 +682,7 @@
         <w:pStyle w:val="Heading3"/>
       </w:pPr>
       <w:r>
-        <w:t xml:space="preserve">Attendance (50 pts)</w:t>
+        <w:t xml:space="preserve">Attendance (60 pts)</w:t>
       </w:r>
     </w:p>
     <w:tbl>
@@ -786,7 +786,7 @@
         <w:pStyle w:val="Heading3"/>
       </w:pPr>
       <w:r>
-        <w:t xml:space="preserve">Exams (40 pts)</w:t>
+        <w:t xml:space="preserve">Exams (30 pts)</w:t>
       </w:r>
     </w:p>
     <w:p>
@@ -905,7 +905,7 @@
         <w:pStyle w:val="FirstParagraph"/>
       </w:pPr>
       <w:r>
-        <w:t xml:space="preserve">Your grade will be determined by your attendance (50 pts), the average of your</w:t>
+        <w:t xml:space="preserve">Your grade will be determined by your attendance (60 pts), the average of your</w:t>
       </w:r>
       <w:r>
         <w:t xml:space="preserve"> </w:t>
@@ -921,7 +921,7 @@
         <w:t xml:space="preserve"> </w:t>
       </w:r>
       <w:r>
-        <w:t xml:space="preserve">(40 pts) and you</w:t>
+        <w:t xml:space="preserve">(30 pts) and you</w:t>
       </w:r>
       <w:r>
         <w:t xml:space="preserve"> </w:t>
@@ -1219,7 +1219,7 @@
           <w:b/>
           <w:bCs/>
         </w:rPr>
-        <w:t xml:space="preserve">TOTAL = Exam Average × 40 + (# of classes attended / 26) × 50 + (did you listen: Yes = 1, No = 0) × 10</w:t>
+        <w:t xml:space="preserve">TOTAL = Exam Average × 30 + (# of classes attended / 26) × 60 + (did you listen: Yes = 1, No = 0) × 10</w:t>
       </w:r>
     </w:p>
     <w:tbl>
@@ -1350,7 +1350,7 @@
               <w:t xml:space="preserve"> </w:t>
             </w:r>
             <w:r>
-              <w:t xml:space="preserve">= 70% of 40 (pts) + 92.3% of 50 (pts) + 100% of 10 (pts) = 28 + 46.15 + 10 = 84.15 (</w:t>
+              <w:t xml:space="preserve">= 70% of 30 (pts) + 92.3% of 60 (pts) + 100% of 10 (pts) = 21 + 55.38 + 10 = 86.38 (</w:t>
             </w:r>
             <w:r>
               <w:rPr>
@@ -1448,7 +1448,7 @@
         </w:numPr>
       </w:pPr>
       <w:r>
-        <w:t xml:space="preserve">50% Exam Average (20 pts)</w:t>
+        <w:t xml:space="preserve">50% Exam Average (15 pts)</w:t>
       </w:r>
     </w:p>
     <w:p>
@@ -1460,7 +1460,7 @@
         </w:numPr>
       </w:pPr>
       <w:r>
-        <w:t xml:space="preserve">100% Attendance (50 pts)</w:t>
+        <w:t xml:space="preserve">100% Attendance (60 pts)</w:t>
       </w:r>
     </w:p>
     <w:p>
@@ -1484,14 +1484,14 @@
         </w:numPr>
       </w:pPr>
       <w:r>
-        <w:t xml:space="preserve">FINAL GRADE: 20 + 50 + 10 = 80 (</w:t>
+        <w:t xml:space="preserve">FINAL GRADE: 15 + 60 + 10 = 85 (</w:t>
       </w:r>
       <w:r>
         <w:rPr>
           <w:b/>
           <w:bCs/>
         </w:rPr>
-        <w:t xml:space="preserve">B-</w:t>
+        <w:t xml:space="preserve">B</w:t>
       </w:r>
       <w:r>
         <w:t xml:space="preserve">)</w:t>
@@ -1506,7 +1506,7 @@
         </w:numPr>
       </w:pPr>
       <w:r>
-        <w:t xml:space="preserve">You must average at least 50% on the exams to earn a B grade - remember that point when I send out the grades on the exams. To be clear, you only need to score an average of 50% on the exams provided you attend all the classes, listen, and only care about getting a low B or B-.</w:t>
+        <w:t xml:space="preserve">You must average at least 50% on the exams to earn a B grade - remember that point when I send out the grades on the exams. To be clear, you only need to score an average of 50% on the exams provided you attend all the classes, listen, and only care about getting a low B or higher.</w:t>
       </w:r>
     </w:p>
     <w:bookmarkEnd w:id="41"/>

</xml_diff>